<commit_message>
menyelesaikan semua document dan menambahkan jurnal
</commit_message>
<xml_diff>
--- a/New/Jurnal/Jurnal.docx
+++ b/New/Jurnal/Jurnal.docx
@@ -56,6 +56,19 @@
           <w:rFonts w:ascii="Times New Roman" w:hAnsi="Times New Roman" w:cs="Times New Roman"/>
           <w:b/>
           <w:bCs/>
+          <w:sz w:val="36"/>
+          <w:szCs w:val="36"/>
+        </w:rPr>
+      </w:pPr>
+    </w:p>
+    <w:p>
+      <w:pPr>
+        <w:spacing w:after="0" w:line="240" w:lineRule="auto"/>
+        <w:jc w:val="center"/>
+        <w:rPr>
+          <w:rFonts w:ascii="Times New Roman" w:hAnsi="Times New Roman" w:cs="Times New Roman"/>
+          <w:b/>
+          <w:bCs/>
           <w:sz w:val="20"/>
           <w:szCs w:val="20"/>
           <w:vertAlign w:val="superscript"/>
@@ -143,190 +156,242 @@
           <w:sz w:val="20"/>
           <w:szCs w:val="20"/>
         </w:rPr>
+        <w:t>,</w:t>
+      </w:r>
+      <w:r>
+        <w:rPr>
+          <w:rFonts w:ascii="Times New Roman" w:hAnsi="Times New Roman" w:cs="Times New Roman"/>
+          <w:b/>
+          <w:bCs/>
+          <w:sz w:val="20"/>
+          <w:szCs w:val="20"/>
+        </w:rPr>
+        <w:t xml:space="preserve"> </w:t>
+      </w:r>
+      <w:r>
+        <w:rPr>
+          <w:rFonts w:ascii="Times New Roman" w:hAnsi="Times New Roman" w:cs="Times New Roman"/>
+          <w:b/>
+          <w:bCs/>
+          <w:sz w:val="20"/>
+          <w:szCs w:val="20"/>
+        </w:rPr>
+        <w:t>Alfred Yulius A</w:t>
+      </w:r>
+      <w:r>
+        <w:rPr>
+          <w:rFonts w:ascii="Times New Roman" w:hAnsi="Times New Roman" w:cs="Times New Roman"/>
+          <w:b/>
+          <w:bCs/>
+          <w:sz w:val="20"/>
+          <w:szCs w:val="20"/>
+        </w:rPr>
+        <w:t>rthadi Putra</w:t>
+      </w:r>
+      <w:r>
+        <w:rPr>
+          <w:rFonts w:ascii="Times New Roman" w:hAnsi="Times New Roman" w:cs="Times New Roman"/>
+          <w:b/>
+          <w:bCs/>
+          <w:sz w:val="20"/>
+          <w:szCs w:val="20"/>
+          <w:vertAlign w:val="superscript"/>
+        </w:rPr>
+        <w:t>2</w:t>
+      </w:r>
+      <w:r>
+        <w:rPr>
+          <w:rFonts w:ascii="Times New Roman" w:hAnsi="Times New Roman" w:cs="Times New Roman"/>
+          <w:b/>
+          <w:bCs/>
+          <w:sz w:val="20"/>
+          <w:szCs w:val="20"/>
+        </w:rPr>
+        <w:t>,</w:t>
+      </w:r>
+      <w:r>
+        <w:rPr>
+          <w:rFonts w:ascii="Times New Roman" w:hAnsi="Times New Roman" w:cs="Times New Roman"/>
+          <w:b/>
+          <w:bCs/>
+          <w:sz w:val="20"/>
+          <w:szCs w:val="20"/>
+        </w:rPr>
+        <w:t xml:space="preserve"> </w:t>
+      </w:r>
+      <w:r>
+        <w:rPr>
+          <w:rFonts w:ascii="Times New Roman" w:hAnsi="Times New Roman" w:cs="Times New Roman"/>
+          <w:b/>
+          <w:bCs/>
+          <w:sz w:val="20"/>
+          <w:szCs w:val="20"/>
+        </w:rPr>
+        <w:t>Antonius</w:t>
+      </w:r>
+      <w:r>
+        <w:rPr>
+          <w:rFonts w:ascii="Times New Roman" w:hAnsi="Times New Roman" w:cs="Times New Roman"/>
+          <w:b/>
+          <w:bCs/>
+          <w:sz w:val="20"/>
+          <w:szCs w:val="20"/>
+          <w:vertAlign w:val="superscript"/>
+        </w:rPr>
+        <w:t>3</w:t>
+      </w:r>
+    </w:p>
+    <w:p>
+      <w:pPr>
+        <w:spacing w:after="0" w:line="240" w:lineRule="auto"/>
+        <w:jc w:val="center"/>
+        <w:rPr>
+          <w:rFonts w:ascii="Times New Roman" w:hAnsi="Times New Roman" w:cs="Times New Roman"/>
+          <w:sz w:val="20"/>
+          <w:szCs w:val="20"/>
+        </w:rPr>
+      </w:pPr>
+      <w:r>
+        <w:rPr>
+          <w:rFonts w:ascii="Times New Roman" w:hAnsi="Times New Roman" w:cs="Times New Roman"/>
+          <w:sz w:val="20"/>
+          <w:szCs w:val="20"/>
+          <w:vertAlign w:val="superscript"/>
+        </w:rPr>
+        <w:t>1</w:t>
+      </w:r>
+      <w:r>
+        <w:rPr>
+          <w:rFonts w:ascii="Times New Roman" w:hAnsi="Times New Roman" w:cs="Times New Roman"/>
+          <w:sz w:val="20"/>
+          <w:szCs w:val="20"/>
+        </w:rPr>
+        <w:t xml:space="preserve">Sistem Informasi, </w:t>
+      </w:r>
+      <w:r>
+        <w:rPr>
+          <w:rFonts w:ascii="Times New Roman" w:hAnsi="Times New Roman" w:cs="Times New Roman"/>
+          <w:sz w:val="20"/>
+          <w:szCs w:val="20"/>
+          <w:vertAlign w:val="superscript"/>
+        </w:rPr>
+        <w:t>2</w:t>
+      </w:r>
+      <w:r>
+        <w:rPr>
+          <w:rFonts w:ascii="Times New Roman" w:hAnsi="Times New Roman" w:cs="Times New Roman"/>
+          <w:sz w:val="20"/>
+          <w:szCs w:val="20"/>
+          <w:vertAlign w:val="superscript"/>
+        </w:rPr>
+        <w:t>, 3,</w:t>
+      </w:r>
+      <w:r>
+        <w:rPr>
+          <w:rFonts w:ascii="Times New Roman" w:hAnsi="Times New Roman" w:cs="Times New Roman"/>
+          <w:sz w:val="20"/>
+          <w:szCs w:val="20"/>
+        </w:rPr>
+        <w:t>Informatika,</w:t>
+      </w:r>
+      <w:r>
+        <w:rPr>
+          <w:rFonts w:ascii="Times New Roman" w:hAnsi="Times New Roman" w:cs="Times New Roman"/>
+          <w:sz w:val="20"/>
+          <w:szCs w:val="20"/>
+        </w:rPr>
+        <w:t xml:space="preserve"> </w:t>
+      </w:r>
+      <w:r>
+        <w:rPr>
+          <w:rFonts w:ascii="Times New Roman" w:hAnsi="Times New Roman" w:cs="Times New Roman"/>
+          <w:sz w:val="20"/>
+          <w:szCs w:val="20"/>
+        </w:rPr>
+        <w:t>Fak</w:t>
+      </w:r>
+      <w:r>
+        <w:rPr>
+          <w:rFonts w:ascii="Times New Roman" w:hAnsi="Times New Roman" w:cs="Times New Roman"/>
+          <w:sz w:val="20"/>
+          <w:szCs w:val="20"/>
+        </w:rPr>
+        <w:t>ultas Teknologi Informasi, Universitas Widya Dharma, Pontianak</w:t>
+      </w:r>
+    </w:p>
+    <w:p>
+      <w:pPr>
+        <w:spacing w:after="0" w:line="240" w:lineRule="auto"/>
+        <w:jc w:val="center"/>
+        <w:rPr>
+          <w:rFonts w:ascii="Times New Roman" w:hAnsi="Times New Roman" w:cs="Times New Roman"/>
+          <w:sz w:val="20"/>
+          <w:szCs w:val="20"/>
+        </w:rPr>
+      </w:pPr>
+      <w:r>
+        <w:rPr>
+          <w:rFonts w:ascii="Times New Roman" w:hAnsi="Times New Roman" w:cs="Times New Roman"/>
+          <w:sz w:val="20"/>
+          <w:szCs w:val="20"/>
+        </w:rPr>
+        <w:t xml:space="preserve">e-mail: </w:t>
+      </w:r>
+      <w:r>
+        <w:rPr>
+          <w:rFonts w:ascii="Times New Roman" w:hAnsi="Times New Roman" w:cs="Times New Roman"/>
+          <w:sz w:val="20"/>
+          <w:szCs w:val="20"/>
+        </w:rPr>
+        <w:t>18412298_sendi_j@widyadharma.ac.id1</w:t>
+      </w:r>
+      <w:r>
+        <w:rPr>
+          <w:rFonts w:ascii="Times New Roman" w:hAnsi="Times New Roman" w:cs="Times New Roman"/>
+          <w:sz w:val="20"/>
+          <w:szCs w:val="20"/>
+        </w:rPr>
+        <w:t>,</w:t>
+      </w:r>
+      <w:r>
+        <w:rPr>
+          <w:rFonts w:ascii="Times New Roman" w:hAnsi="Times New Roman" w:cs="Times New Roman"/>
+          <w:sz w:val="20"/>
+          <w:szCs w:val="20"/>
+        </w:rPr>
+        <w:t xml:space="preserve"> </w:t>
+      </w:r>
+      <w:r>
+        <w:rPr>
+          <w:rFonts w:ascii="Times New Roman" w:hAnsi="Times New Roman" w:cs="Times New Roman"/>
+          <w:sz w:val="20"/>
+          <w:szCs w:val="20"/>
+        </w:rPr>
+        <w:t>a</w:t>
+      </w:r>
+      <w:r>
+        <w:rPr>
+          <w:rFonts w:ascii="Times New Roman" w:hAnsi="Times New Roman" w:cs="Times New Roman"/>
+          <w:sz w:val="20"/>
+          <w:szCs w:val="20"/>
+        </w:rPr>
+        <w:t>lfred@widyadharma.ac.id2</w:t>
+      </w:r>
+      <w:r>
+        <w:rPr>
+          <w:rFonts w:ascii="Times New Roman" w:hAnsi="Times New Roman" w:cs="Times New Roman"/>
+          <w:sz w:val="20"/>
+          <w:szCs w:val="20"/>
+        </w:rPr>
         <w:t xml:space="preserve">, </w:t>
       </w:r>
       <w:r>
         <w:rPr>
           <w:rFonts w:ascii="Times New Roman" w:hAnsi="Times New Roman" w:cs="Times New Roman"/>
-          <w:b/>
-          <w:bCs/>
-          <w:sz w:val="20"/>
-          <w:szCs w:val="20"/>
-        </w:rPr>
-        <w:t>Alfred Yulius A.P.</w:t>
-      </w:r>
-      <w:r>
-        <w:rPr>
-          <w:rFonts w:ascii="Times New Roman" w:hAnsi="Times New Roman" w:cs="Times New Roman"/>
-          <w:b/>
-          <w:bCs/>
-          <w:sz w:val="20"/>
-          <w:szCs w:val="20"/>
-          <w:vertAlign w:val="superscript"/>
-        </w:rPr>
-        <w:t>2</w:t>
-      </w:r>
-      <w:r>
-        <w:rPr>
-          <w:rFonts w:ascii="Times New Roman" w:hAnsi="Times New Roman" w:cs="Times New Roman"/>
-          <w:b/>
-          <w:bCs/>
-          <w:sz w:val="20"/>
-          <w:szCs w:val="20"/>
-        </w:rPr>
-        <w:t>,</w:t>
-      </w:r>
-      <w:r>
-        <w:rPr>
-          <w:rFonts w:ascii="Times New Roman" w:hAnsi="Times New Roman" w:cs="Times New Roman"/>
-          <w:b/>
-          <w:bCs/>
-          <w:sz w:val="20"/>
-          <w:szCs w:val="20"/>
-        </w:rPr>
-        <w:t xml:space="preserve"> </w:t>
-      </w:r>
-      <w:r>
-        <w:rPr>
-          <w:rFonts w:ascii="Times New Roman" w:hAnsi="Times New Roman" w:cs="Times New Roman"/>
-          <w:b/>
-          <w:bCs/>
-          <w:sz w:val="20"/>
-          <w:szCs w:val="20"/>
-        </w:rPr>
-        <w:t>Antonius</w:t>
-      </w:r>
-      <w:r>
-        <w:rPr>
-          <w:rFonts w:ascii="Times New Roman" w:hAnsi="Times New Roman" w:cs="Times New Roman"/>
-          <w:b/>
-          <w:bCs/>
-          <w:sz w:val="20"/>
-          <w:szCs w:val="20"/>
-          <w:vertAlign w:val="superscript"/>
-        </w:rPr>
-        <w:t>3</w:t>
-      </w:r>
-    </w:p>
-    <w:p>
-      <w:pPr>
-        <w:spacing w:after="0" w:line="240" w:lineRule="auto"/>
-        <w:jc w:val="center"/>
-        <w:rPr>
-          <w:rFonts w:ascii="Times New Roman" w:hAnsi="Times New Roman" w:cs="Times New Roman"/>
-          <w:sz w:val="20"/>
-          <w:szCs w:val="20"/>
-        </w:rPr>
-      </w:pPr>
-      <w:r>
-        <w:rPr>
-          <w:rFonts w:ascii="Times New Roman" w:hAnsi="Times New Roman" w:cs="Times New Roman"/>
-          <w:sz w:val="20"/>
-          <w:szCs w:val="20"/>
-          <w:vertAlign w:val="superscript"/>
-        </w:rPr>
-        <w:t>1</w:t>
-      </w:r>
-      <w:r>
-        <w:rPr>
-          <w:rFonts w:ascii="Times New Roman" w:hAnsi="Times New Roman" w:cs="Times New Roman"/>
-          <w:sz w:val="20"/>
-          <w:szCs w:val="20"/>
-        </w:rPr>
-        <w:t xml:space="preserve">Sistem Informasi, </w:t>
-      </w:r>
-      <w:r>
-        <w:rPr>
-          <w:rFonts w:ascii="Times New Roman" w:hAnsi="Times New Roman" w:cs="Times New Roman"/>
-          <w:sz w:val="20"/>
-          <w:szCs w:val="20"/>
-          <w:vertAlign w:val="superscript"/>
-        </w:rPr>
-        <w:t>2</w:t>
-      </w:r>
-      <w:r>
-        <w:rPr>
-          <w:rFonts w:ascii="Times New Roman" w:hAnsi="Times New Roman" w:cs="Times New Roman"/>
-          <w:sz w:val="20"/>
-          <w:szCs w:val="20"/>
-          <w:vertAlign w:val="superscript"/>
-        </w:rPr>
-        <w:t>, 3,</w:t>
-      </w:r>
-      <w:r>
-        <w:rPr>
-          <w:rFonts w:ascii="Times New Roman" w:hAnsi="Times New Roman" w:cs="Times New Roman"/>
-          <w:sz w:val="20"/>
-          <w:szCs w:val="20"/>
-        </w:rPr>
-        <w:t>Informatika,</w:t>
-      </w:r>
-      <w:r>
-        <w:rPr>
-          <w:rFonts w:ascii="Times New Roman" w:hAnsi="Times New Roman" w:cs="Times New Roman"/>
-          <w:sz w:val="20"/>
-          <w:szCs w:val="20"/>
-        </w:rPr>
-        <w:t xml:space="preserve"> </w:t>
-      </w:r>
-      <w:r>
-        <w:rPr>
-          <w:rFonts w:ascii="Times New Roman" w:hAnsi="Times New Roman" w:cs="Times New Roman"/>
-          <w:sz w:val="20"/>
-          <w:szCs w:val="20"/>
-        </w:rPr>
-        <w:t>Fak</w:t>
-      </w:r>
-      <w:r>
-        <w:rPr>
-          <w:rFonts w:ascii="Times New Roman" w:hAnsi="Times New Roman" w:cs="Times New Roman"/>
-          <w:sz w:val="20"/>
-          <w:szCs w:val="20"/>
-        </w:rPr>
-        <w:t>ultas Teknologi Informasi, Universitas Widya Dharma, Pontianak</w:t>
-      </w:r>
-    </w:p>
-    <w:p>
-      <w:pPr>
-        <w:spacing w:after="0" w:line="240" w:lineRule="auto"/>
-        <w:jc w:val="center"/>
-        <w:rPr>
-          <w:rFonts w:ascii="Times New Roman" w:hAnsi="Times New Roman" w:cs="Times New Roman"/>
-          <w:sz w:val="20"/>
-          <w:szCs w:val="20"/>
-        </w:rPr>
-      </w:pPr>
-      <w:r>
-        <w:rPr>
-          <w:rFonts w:ascii="Times New Roman" w:hAnsi="Times New Roman" w:cs="Times New Roman"/>
-          <w:sz w:val="20"/>
-          <w:szCs w:val="20"/>
-        </w:rPr>
-        <w:t xml:space="preserve">e-mail: </w:t>
-      </w:r>
-      <w:r>
-        <w:rPr>
-          <w:rFonts w:ascii="Times New Roman" w:hAnsi="Times New Roman" w:cs="Times New Roman"/>
-          <w:sz w:val="20"/>
-          <w:szCs w:val="20"/>
-        </w:rPr>
-        <w:t>18412298_sendi_j@widyadharma.ac.id1</w:t>
-      </w:r>
-      <w:r>
-        <w:rPr>
-          <w:rFonts w:ascii="Times New Roman" w:hAnsi="Times New Roman" w:cs="Times New Roman"/>
-          <w:sz w:val="20"/>
-          <w:szCs w:val="20"/>
-        </w:rPr>
-        <w:t>,</w:t>
-      </w:r>
-      <w:r>
-        <w:rPr>
-          <w:rFonts w:ascii="Times New Roman" w:hAnsi="Times New Roman" w:cs="Times New Roman"/>
-          <w:sz w:val="20"/>
-          <w:szCs w:val="20"/>
-        </w:rPr>
-        <w:t xml:space="preserve"> email pak alfred, email pak anton</w:t>
+          <w:sz w:val="20"/>
+          <w:szCs w:val="20"/>
+        </w:rPr>
+        <w:t>antonius@smagb.sch.id3</w:t>
       </w:r>
     </w:p>
     <w:p>
@@ -1746,17 +1811,8 @@
           <w:sz w:val="20"/>
           <w:szCs w:val="20"/>
         </w:rPr>
-        <w:t xml:space="preserve">Administrasi adalah kegiatan penyusunan dan pencatatan data serta informasi secara sistematis dengan tujuan untuk menyediakan keterangan serta memudahkan memperolehnya kembali secara keseluruhan dan dalam </w:t>
-      </w:r>
-      <w:r>
-        <w:rPr>
-          <w:rFonts w:ascii="Times New Roman" w:hAnsi="Times New Roman" w:cs="Times New Roman"/>
-          <w:iCs/>
-          <w:sz w:val="20"/>
-          <w:szCs w:val="20"/>
-        </w:rPr>
         <w:lastRenderedPageBreak/>
-        <w:t xml:space="preserve">satu hubungan satu sama lain. Dengan administrasi yang bersifat </w:t>
+        <w:t xml:space="preserve">Administrasi adalah kegiatan penyusunan dan pencatatan data serta informasi secara sistematis dengan tujuan untuk menyediakan keterangan serta memudahkan memperolehnya kembali secara keseluruhan dan dalam satu hubungan satu sama lain. Dengan administrasi yang bersifat </w:t>
       </w:r>
       <w:r>
         <w:rPr>
@@ -2841,7 +2897,6 @@
           <w:sz w:val="20"/>
           <w:szCs w:val="20"/>
         </w:rPr>
-        <w:lastRenderedPageBreak/>
         <w:t>2.2.3.</w:t>
       </w:r>
       <w:r>
@@ -3460,16 +3515,16 @@
       </w:pPr>
       <w:r>
         <w:rPr>
-          <w:rFonts w:ascii="Times New Roman" w:hAnsi="Times New Roman"/>
-          <w:bCs/>
-          <w:sz w:val="24"/>
-          <w:szCs w:val="24"/>
+          <w:rFonts w:ascii="Times New Roman" w:hAnsi="Times New Roman" w:cs="Times New Roman"/>
+          <w:iCs/>
+          <w:sz w:val="20"/>
+          <w:szCs w:val="20"/>
         </w:rPr>
         <w:drawing>
-          <wp:inline distT="0" distB="0" distL="0" distR="0" wp14:anchorId="5E0C59D8" wp14:editId="5A6A41F5">
-            <wp:extent cx="5803836" cy="3703320"/>
-            <wp:effectExtent l="0" t="0" r="6985" b="0"/>
-            <wp:docPr id="360718410" name="Picture 1"/>
+          <wp:inline distT="0" distB="0" distL="0" distR="0" wp14:anchorId="0114942A" wp14:editId="5D46B0D0">
+            <wp:extent cx="5760085" cy="3671570"/>
+            <wp:effectExtent l="0" t="0" r="0" b="5080"/>
+            <wp:docPr id="1716186119" name="Picture 1"/>
             <wp:cNvGraphicFramePr>
               <a:graphicFrameLocks xmlns:a="http://schemas.openxmlformats.org/drawingml/2006/main" noChangeAspect="1"/>
             </wp:cNvGraphicFramePr>
@@ -3477,36 +3532,29 @@
               <a:graphicData uri="http://schemas.openxmlformats.org/drawingml/2006/picture">
                 <pic:pic xmlns:pic="http://schemas.openxmlformats.org/drawingml/2006/picture">
                   <pic:nvPicPr>
-                    <pic:cNvPr id="0" name="Picture 1"/>
-                    <pic:cNvPicPr>
-                      <a:picLocks noChangeAspect="1" noChangeArrowheads="1"/>
-                    </pic:cNvPicPr>
+                    <pic:cNvPr id="1716186119" name="Picture 1716186119"/>
+                    <pic:cNvPicPr/>
                   </pic:nvPicPr>
                   <pic:blipFill>
-                    <a:blip r:embed="rId6">
+                    <a:blip r:embed="rId8">
                       <a:extLst>
                         <a:ext uri="{28A0092B-C50C-407E-A947-70E740481C1C}">
                           <a14:useLocalDpi xmlns:a14="http://schemas.microsoft.com/office/drawing/2010/main" val="0"/>
                         </a:ext>
                       </a:extLst>
                     </a:blip>
-                    <a:srcRect/>
                     <a:stretch>
                       <a:fillRect/>
                     </a:stretch>
                   </pic:blipFill>
-                  <pic:spPr bwMode="auto">
+                  <pic:spPr>
                     <a:xfrm>
                       <a:off x="0" y="0"/>
-                      <a:ext cx="5809222" cy="3706756"/>
+                      <a:ext cx="5760085" cy="3671570"/>
                     </a:xfrm>
                     <a:prstGeom prst="rect">
                       <a:avLst/>
                     </a:prstGeom>
-                    <a:noFill/>
-                    <a:ln>
-                      <a:noFill/>
-                    </a:ln>
                   </pic:spPr>
                 </pic:pic>
               </a:graphicData>
@@ -3784,7 +3832,18 @@
           <w:sz w:val="20"/>
           <w:szCs w:val="20"/>
         </w:rPr>
-        <w:t xml:space="preserve">. Jika data tersebut tidak ada, maka sistem akan menampilkan informasi gagal </w:t>
+        <w:t xml:space="preserve">. Jika data tersebut tidak ada, maka sistem akan menampilkan informasi </w:t>
+      </w:r>
+      <w:r>
+        <w:rPr>
+          <w:rFonts w:ascii="Times New Roman" w:hAnsi="Times New Roman" w:cs="Times New Roman"/>
+          <w:bCs/>
+          <w:iCs/>
+          <w:sz w:val="20"/>
+          <w:szCs w:val="20"/>
+        </w:rPr>
+        <w:lastRenderedPageBreak/>
+        <w:t xml:space="preserve">gagal </w:t>
       </w:r>
       <w:r>
         <w:rPr>
@@ -3889,7 +3948,6 @@
           <w:sz w:val="24"/>
           <w:szCs w:val="24"/>
         </w:rPr>
-        <w:lastRenderedPageBreak/>
         <w:drawing>
           <wp:inline distT="0" distB="0" distL="0" distR="0" wp14:anchorId="2BF009DA" wp14:editId="7DDC7025">
             <wp:extent cx="6092161" cy="3436620"/>
@@ -3908,7 +3966,7 @@
                     </pic:cNvPicPr>
                   </pic:nvPicPr>
                   <pic:blipFill>
-                    <a:blip r:embed="rId7">
+                    <a:blip r:embed="rId9">
                       <a:extLst>
                         <a:ext uri="{28A0092B-C50C-407E-A947-70E740481C1C}">
                           <a14:useLocalDpi xmlns:a14="http://schemas.microsoft.com/office/drawing/2010/main" val="0"/>
@@ -4564,7 +4622,7 @@
                     </pic:cNvPicPr>
                   </pic:nvPicPr>
                   <pic:blipFill>
-                    <a:blip r:embed="rId8">
+                    <a:blip r:embed="rId10">
                       <a:extLst>
                         <a:ext uri="{28A0092B-C50C-407E-A947-70E740481C1C}">
                           <a14:useLocalDpi xmlns:a14="http://schemas.microsoft.com/office/drawing/2010/main" val="0"/>
@@ -4755,7 +4813,7 @@
                     </pic:cNvPicPr>
                   </pic:nvPicPr>
                   <pic:blipFill>
-                    <a:blip r:embed="rId9">
+                    <a:blip r:embed="rId11">
                       <a:extLst>
                         <a:ext uri="{28A0092B-C50C-407E-A947-70E740481C1C}">
                           <a14:useLocalDpi xmlns:a14="http://schemas.microsoft.com/office/drawing/2010/main" val="0"/>
@@ -5066,7 +5124,7 @@
                     </pic:cNvPicPr>
                   </pic:nvPicPr>
                   <pic:blipFill>
-                    <a:blip r:embed="rId10">
+                    <a:blip r:embed="rId12">
                       <a:extLst>
                         <a:ext uri="{28A0092B-C50C-407E-A947-70E740481C1C}">
                           <a14:useLocalDpi xmlns:a14="http://schemas.microsoft.com/office/drawing/2010/main" val="0"/>
@@ -5487,9 +5545,9 @@
           <w:szCs w:val="24"/>
         </w:rPr>
         <w:drawing>
-          <wp:inline distT="0" distB="0" distL="0" distR="0" wp14:anchorId="77D030AB" wp14:editId="1235F085">
-            <wp:extent cx="5250180" cy="2522220"/>
-            <wp:effectExtent l="0" t="0" r="7620" b="0"/>
+          <wp:inline distT="0" distB="0" distL="0" distR="0" wp14:anchorId="77D030AB" wp14:editId="737F4774">
+            <wp:extent cx="5099649" cy="2522220"/>
+            <wp:effectExtent l="0" t="0" r="6350" b="0"/>
             <wp:docPr id="158755473" name="Picture 9"/>
             <wp:cNvGraphicFramePr>
               <a:graphicFrameLocks xmlns:a="http://schemas.openxmlformats.org/drawingml/2006/main" noChangeAspect="1"/>
@@ -5498,20 +5556,19 @@
               <a:graphicData uri="http://schemas.openxmlformats.org/drawingml/2006/picture">
                 <pic:pic xmlns:pic="http://schemas.openxmlformats.org/drawingml/2006/picture">
                   <pic:nvPicPr>
-                    <pic:cNvPr id="0" name="Picture 23"/>
+                    <pic:cNvPr id="158755473" name="Picture 9"/>
                     <pic:cNvPicPr>
                       <a:picLocks noChangeAspect="1" noChangeArrowheads="1"/>
                     </pic:cNvPicPr>
                   </pic:nvPicPr>
                   <pic:blipFill>
-                    <a:blip r:embed="rId11" cstate="print">
+                    <a:blip r:embed="rId13" cstate="print">
                       <a:extLst>
                         <a:ext uri="{28A0092B-C50C-407E-A947-70E740481C1C}">
                           <a14:useLocalDpi xmlns:a14="http://schemas.microsoft.com/office/drawing/2010/main" val="0"/>
                         </a:ext>
                       </a:extLst>
                     </a:blip>
-                    <a:srcRect/>
                     <a:stretch>
                       <a:fillRect/>
                     </a:stretch>
@@ -5519,7 +5576,7 @@
                   <pic:spPr bwMode="auto">
                     <a:xfrm>
                       <a:off x="0" y="0"/>
-                      <a:ext cx="5250180" cy="2522220"/>
+                      <a:ext cx="5099649" cy="2522220"/>
                     </a:xfrm>
                     <a:prstGeom prst="rect">
                       <a:avLst/>
@@ -6328,7 +6385,7 @@
                     </pic:cNvPicPr>
                   </pic:nvPicPr>
                   <pic:blipFill>
-                    <a:blip r:embed="rId12" cstate="print">
+                    <a:blip r:embed="rId14" cstate="print">
                       <a:extLst>
                         <a:ext uri="{28A0092B-C50C-407E-A947-70E740481C1C}">
                           <a14:useLocalDpi xmlns:a14="http://schemas.microsoft.com/office/drawing/2010/main" val="0"/>
@@ -6421,7 +6478,7 @@
           <w:szCs w:val="24"/>
         </w:rPr>
         <w:drawing>
-          <wp:inline distT="0" distB="0" distL="0" distR="0" wp14:anchorId="5BB424D5" wp14:editId="13EFBCFB">
+          <wp:inline distT="0" distB="0" distL="0" distR="0" wp14:anchorId="5BB424D5" wp14:editId="148297E4">
             <wp:extent cx="5257800" cy="2324100"/>
             <wp:effectExtent l="0" t="0" r="0" b="0"/>
             <wp:docPr id="211003765" name="Picture 12"/>
@@ -6432,21 +6489,23 @@
               <a:graphicData uri="http://schemas.openxmlformats.org/drawingml/2006/picture">
                 <pic:pic xmlns:pic="http://schemas.openxmlformats.org/drawingml/2006/picture">
                   <pic:nvPicPr>
-                    <pic:cNvPr id="0" name="Picture 29"/>
+                    <pic:cNvPr id="211003765" name="Picture 12"/>
                     <pic:cNvPicPr>
                       <a:picLocks noChangeAspect="1" noChangeArrowheads="1"/>
                     </pic:cNvPicPr>
                   </pic:nvPicPr>
-                  <pic:blipFill rotWithShape="1">
-                    <a:blip r:embed="rId13" cstate="print">
+                  <pic:blipFill>
+                    <a:blip r:embed="rId15" cstate="print">
                       <a:extLst>
                         <a:ext uri="{28A0092B-C50C-407E-A947-70E740481C1C}">
                           <a14:useLocalDpi xmlns:a14="http://schemas.microsoft.com/office/drawing/2010/main" val="0"/>
                         </a:ext>
                       </a:extLst>
                     </a:blip>
-                    <a:srcRect b="10294"/>
-                    <a:stretch/>
+                    <a:srcRect t="5313" b="5313"/>
+                    <a:stretch>
+                      <a:fillRect/>
+                    </a:stretch>
                   </pic:blipFill>
                   <pic:spPr bwMode="auto">
                     <a:xfrm>
@@ -6769,7 +6828,7 @@
                     </pic:cNvPicPr>
                   </pic:nvPicPr>
                   <pic:blipFill>
-                    <a:blip r:embed="rId14" cstate="print">
+                    <a:blip r:embed="rId16" cstate="print">
                       <a:extLst>
                         <a:ext uri="{28A0092B-C50C-407E-A947-70E740481C1C}">
                           <a14:useLocalDpi xmlns:a14="http://schemas.microsoft.com/office/drawing/2010/main" val="0"/>
@@ -7045,7 +7104,7 @@
                     </pic:cNvPicPr>
                   </pic:nvPicPr>
                   <pic:blipFill>
-                    <a:blip r:embed="rId15" cstate="print">
+                    <a:blip r:embed="rId17" cstate="print">
                       <a:extLst>
                         <a:ext uri="{28A0092B-C50C-407E-A947-70E740481C1C}">
                           <a14:useLocalDpi xmlns:a14="http://schemas.microsoft.com/office/drawing/2010/main" val="0"/>
@@ -7163,7 +7222,7 @@
                     </pic:cNvPicPr>
                   </pic:nvPicPr>
                   <pic:blipFill>
-                    <a:blip r:embed="rId16">
+                    <a:blip r:embed="rId18">
                       <a:extLst>
                         <a:ext uri="{28A0092B-C50C-407E-A947-70E740481C1C}">
                           <a14:useLocalDpi xmlns:a14="http://schemas.microsoft.com/office/drawing/2010/main" val="0"/>
@@ -7352,90 +7411,6 @@
     <w:p>
       <w:pPr>
         <w:spacing w:after="0" w:line="240" w:lineRule="auto"/>
-        <w:rPr>
-          <w:rFonts w:ascii="Times New Roman" w:hAnsi="Times New Roman" w:cs="Times New Roman"/>
-          <w:iCs/>
-          <w:sz w:val="20"/>
-          <w:szCs w:val="20"/>
-        </w:rPr>
-      </w:pPr>
-      <w:r>
-        <w:rPr>
-          <w:rFonts w:ascii="Times New Roman" w:hAnsi="Times New Roman"/>
-          <w:noProof w:val="0"/>
-          <w:sz w:val="24"/>
-          <w:szCs w:val="24"/>
-          <w:lang w:eastAsia="id-ID"/>
-        </w:rPr>
-        <w:fldChar w:fldCharType="begin"/>
-      </w:r>
-      <w:r>
-        <w:rPr>
-          <w:rFonts w:ascii="Times New Roman" w:hAnsi="Times New Roman"/>
-          <w:noProof w:val="0"/>
-          <w:sz w:val="24"/>
-          <w:szCs w:val="24"/>
-          <w:lang w:eastAsia="id-ID"/>
-        </w:rPr>
-        <w:instrText xml:space="preserve"> INCLUDEPICTURE "C:\\Users\\ASUS\\AppData\\Local\\Microsoft\\Windows\\Clipboard\\HistoryData\\{68360978-0044-4260-9DF3-BECB00EE6225}\\{2B2CC48B-6CA6-4BBE-87E0-59115BCABCAA}\\ResourceMap\\{C8215C91-95CA-4BFA-AF21-226A89B1E414}" \* MERGEFORMATINET </w:instrText>
-      </w:r>
-      <w:r>
-        <w:rPr>
-          <w:rFonts w:ascii="Times New Roman" w:hAnsi="Times New Roman"/>
-          <w:noProof w:val="0"/>
-          <w:sz w:val="24"/>
-          <w:szCs w:val="24"/>
-          <w:lang w:eastAsia="id-ID"/>
-        </w:rPr>
-        <w:fldChar w:fldCharType="separate"/>
-      </w:r>
-      <w:r>
-        <w:rPr>
-          <w:rFonts w:ascii="Times New Roman" w:hAnsi="Times New Roman"/>
-          <w:noProof w:val="0"/>
-          <w:sz w:val="24"/>
-          <w:szCs w:val="24"/>
-          <w:lang w:eastAsia="id-ID"/>
-        </w:rPr>
-        <w:pict w14:anchorId="3EB46C18">
-          <v:shapetype id="_x0000_t75" coordsize="21600,21600" o:spt="75" o:preferrelative="t" path="m@4@5l@4@11@9@11@9@5xe" filled="f" stroked="f">
-            <v:stroke joinstyle="miter"/>
-            <v:formulas>
-              <v:f eqn="if lineDrawn pixelLineWidth 0"/>
-              <v:f eqn="sum @0 1 0"/>
-              <v:f eqn="sum 0 0 @1"/>
-              <v:f eqn="prod @2 1 2"/>
-              <v:f eqn="prod @3 21600 pixelWidth"/>
-              <v:f eqn="prod @3 21600 pixelHeight"/>
-              <v:f eqn="sum @0 0 1"/>
-              <v:f eqn="prod @6 1 2"/>
-              <v:f eqn="prod @7 21600 pixelWidth"/>
-              <v:f eqn="sum @8 21600 0"/>
-              <v:f eqn="prod @7 21600 pixelHeight"/>
-              <v:f eqn="sum @10 21600 0"/>
-            </v:formulas>
-            <v:path o:extrusionok="f" gradientshapeok="t" o:connecttype="rect"/>
-            <o:lock v:ext="edit" aspectratio="t"/>
-          </v:shapetype>
-          <v:shape id="_x0000_i1061" type="#_x0000_t75" style="width:460.8pt;height:233.4pt">
-            <v:imagedata r:id="rId17" r:href="rId18"/>
-          </v:shape>
-        </w:pict>
-      </w:r>
-      <w:r>
-        <w:rPr>
-          <w:rFonts w:ascii="Times New Roman" w:hAnsi="Times New Roman"/>
-          <w:noProof w:val="0"/>
-          <w:sz w:val="24"/>
-          <w:szCs w:val="24"/>
-          <w:lang w:eastAsia="id-ID"/>
-        </w:rPr>
-        <w:fldChar w:fldCharType="end"/>
-      </w:r>
-    </w:p>
-    <w:p>
-      <w:pPr>
-        <w:spacing w:after="0" w:line="240" w:lineRule="auto"/>
         <w:jc w:val="center"/>
         <w:rPr>
           <w:rFonts w:ascii="Times New Roman" w:hAnsi="Times New Roman" w:cs="Times New Roman"/>
@@ -7451,32 +7426,11 @@
           <w:sz w:val="20"/>
           <w:szCs w:val="20"/>
         </w:rPr>
-        <w:t>Gambar 11. Tampilan Laporan</w:t>
-      </w:r>
-    </w:p>
-    <w:p>
-      <w:pPr>
-        <w:spacing w:after="0" w:line="240" w:lineRule="auto"/>
-        <w:jc w:val="center"/>
-        <w:rPr>
-          <w:rFonts w:ascii="Times New Roman" w:hAnsi="Times New Roman" w:cs="Times New Roman"/>
-          <w:iCs/>
-          <w:sz w:val="20"/>
-          <w:szCs w:val="20"/>
-        </w:rPr>
-      </w:pPr>
-      <w:r>
-        <w:rPr>
-          <w:rFonts w:ascii="Times New Roman" w:hAnsi="Times New Roman"/>
-          <w:sz w:val="24"/>
-          <w:szCs w:val="24"/>
-          <w:lang w:eastAsia="id-ID"/>
-        </w:rPr>
         <w:drawing>
-          <wp:inline distT="0" distB="0" distL="0" distR="0" wp14:anchorId="5954C090" wp14:editId="7C4192B3">
-            <wp:extent cx="5013960" cy="1600200"/>
+          <wp:inline distT="0" distB="0" distL="0" distR="0" wp14:anchorId="13088400" wp14:editId="446E88AC">
+            <wp:extent cx="5760085" cy="5418455"/>
             <wp:effectExtent l="0" t="0" r="0" b="0"/>
-            <wp:docPr id="400926600" name="Picture 16"/>
+            <wp:docPr id="1996469933" name="Picture 1"/>
             <wp:cNvGraphicFramePr>
               <a:graphicFrameLocks xmlns:a="http://schemas.openxmlformats.org/drawingml/2006/main" noChangeAspect="1"/>
             </wp:cNvGraphicFramePr>
@@ -7484,20 +7438,102 @@
               <a:graphicData uri="http://schemas.openxmlformats.org/drawingml/2006/picture">
                 <pic:pic xmlns:pic="http://schemas.openxmlformats.org/drawingml/2006/picture">
                   <pic:nvPicPr>
-                    <pic:cNvPr id="0" name="Picture 38"/>
-                    <pic:cNvPicPr>
-                      <a:picLocks noChangeAspect="1" noChangeArrowheads="1"/>
-                    </pic:cNvPicPr>
+                    <pic:cNvPr id="1996469933" name="Picture 1996469933"/>
+                    <pic:cNvPicPr/>
                   </pic:nvPicPr>
                   <pic:blipFill>
-                    <a:blip r:embed="rId19">
+                    <a:blip r:embed="rId19" cstate="print">
                       <a:extLst>
                         <a:ext uri="{28A0092B-C50C-407E-A947-70E740481C1C}">
                           <a14:useLocalDpi xmlns:a14="http://schemas.microsoft.com/office/drawing/2010/main" val="0"/>
                         </a:ext>
                       </a:extLst>
                     </a:blip>
-                    <a:srcRect t="3781" b="60748"/>
+                    <a:stretch>
+                      <a:fillRect/>
+                    </a:stretch>
+                  </pic:blipFill>
+                  <pic:spPr>
+                    <a:xfrm>
+                      <a:off x="0" y="0"/>
+                      <a:ext cx="5760085" cy="5418455"/>
+                    </a:xfrm>
+                    <a:prstGeom prst="rect">
+                      <a:avLst/>
+                    </a:prstGeom>
+                  </pic:spPr>
+                </pic:pic>
+              </a:graphicData>
+            </a:graphic>
+          </wp:inline>
+        </w:drawing>
+      </w:r>
+    </w:p>
+    <w:p>
+      <w:pPr>
+        <w:spacing w:after="0" w:line="240" w:lineRule="auto"/>
+        <w:jc w:val="center"/>
+        <w:rPr>
+          <w:rFonts w:ascii="Times New Roman" w:hAnsi="Times New Roman" w:cs="Times New Roman"/>
+          <w:iCs/>
+          <w:sz w:val="20"/>
+          <w:szCs w:val="20"/>
+        </w:rPr>
+      </w:pPr>
+      <w:r>
+        <w:rPr>
+          <w:rFonts w:ascii="Times New Roman" w:hAnsi="Times New Roman" w:cs="Times New Roman"/>
+          <w:iCs/>
+          <w:sz w:val="20"/>
+          <w:szCs w:val="20"/>
+        </w:rPr>
+        <w:t>Gambar 11. Tampilan Laporan</w:t>
+      </w:r>
+    </w:p>
+    <w:p>
+      <w:pPr>
+        <w:spacing w:after="0" w:line="240" w:lineRule="auto"/>
+        <w:jc w:val="center"/>
+        <w:rPr>
+          <w:rFonts w:ascii="Times New Roman" w:hAnsi="Times New Roman" w:cs="Times New Roman"/>
+          <w:iCs/>
+          <w:sz w:val="20"/>
+          <w:szCs w:val="20"/>
+        </w:rPr>
+      </w:pPr>
+      <w:r>
+        <w:rPr>
+          <w:rFonts w:ascii="Times New Roman" w:hAnsi="Times New Roman"/>
+          <w:sz w:val="24"/>
+          <w:szCs w:val="24"/>
+        </w:rPr>
+        <w:lastRenderedPageBreak/>
+        <w:drawing>
+          <wp:inline distT="0" distB="0" distL="0" distR="0" wp14:anchorId="021B2791" wp14:editId="041E2055">
+            <wp:extent cx="5250180" cy="3489960"/>
+            <wp:effectExtent l="0" t="0" r="7620" b="0"/>
+            <wp:docPr id="2099905096" name="Picture 2"/>
+            <wp:cNvGraphicFramePr>
+              <a:graphicFrameLocks xmlns:a="http://schemas.openxmlformats.org/drawingml/2006/main" noChangeAspect="1"/>
+            </wp:cNvGraphicFramePr>
+            <a:graphic xmlns:a="http://schemas.openxmlformats.org/drawingml/2006/main">
+              <a:graphicData uri="http://schemas.openxmlformats.org/drawingml/2006/picture">
+                <pic:pic xmlns:pic="http://schemas.openxmlformats.org/drawingml/2006/picture">
+                  <pic:nvPicPr>
+                    <pic:cNvPr id="0" name="Picture 1"/>
+                    <pic:cNvPicPr>
+                      <a:picLocks noChangeAspect="1" noChangeArrowheads="1"/>
+                    </pic:cNvPicPr>
+                  </pic:nvPicPr>
+                  <pic:blipFill>
+                    <a:blip r:embed="rId20" cstate="print">
+                      <a:extLst>
+                        <a:ext uri="{28A0092B-C50C-407E-A947-70E740481C1C}">
+                          <a14:useLocalDpi xmlns:a14="http://schemas.microsoft.com/office/drawing/2010/main" val="0"/>
+                        </a:ext>
+                      </a:extLst>
+                    </a:blip>
+                    <a:srcRect/>
                     <a:stretch>
                       <a:fillRect/>
                     </a:stretch>
@@ -7505,7 +7541,7 @@
                   <pic:spPr bwMode="auto">
                     <a:xfrm>
                       <a:off x="0" y="0"/>
-                      <a:ext cx="5013960" cy="1600200"/>
+                      <a:ext cx="5250180" cy="3489960"/>
                     </a:xfrm>
                     <a:prstGeom prst="rect">
                       <a:avLst/>
@@ -7540,7 +7576,43 @@
           <w:sz w:val="20"/>
           <w:szCs w:val="20"/>
         </w:rPr>
-        <w:t>Gambar.12 Tampilan Hasil Laporan</w:t>
+        <w:t>Gambar</w:t>
+      </w:r>
+      <w:r>
+        <w:rPr>
+          <w:rFonts w:ascii="Times New Roman" w:hAnsi="Times New Roman" w:cs="Times New Roman"/>
+          <w:iCs/>
+          <w:sz w:val="20"/>
+          <w:szCs w:val="20"/>
+        </w:rPr>
+        <w:t xml:space="preserve"> </w:t>
+      </w:r>
+      <w:r>
+        <w:rPr>
+          <w:rFonts w:ascii="Times New Roman" w:hAnsi="Times New Roman" w:cs="Times New Roman"/>
+          <w:iCs/>
+          <w:sz w:val="20"/>
+          <w:szCs w:val="20"/>
+        </w:rPr>
+        <w:t>12</w:t>
+      </w:r>
+      <w:r>
+        <w:rPr>
+          <w:rFonts w:ascii="Times New Roman" w:hAnsi="Times New Roman" w:cs="Times New Roman"/>
+          <w:iCs/>
+          <w:sz w:val="20"/>
+          <w:szCs w:val="20"/>
+        </w:rPr>
+        <w:t>.</w:t>
+      </w:r>
+      <w:r>
+        <w:rPr>
+          <w:rFonts w:ascii="Times New Roman" w:hAnsi="Times New Roman" w:cs="Times New Roman"/>
+          <w:iCs/>
+          <w:sz w:val="20"/>
+          <w:szCs w:val="20"/>
+        </w:rPr>
+        <w:t xml:space="preserve"> Tampilan Hasil Laporan</w:t>
       </w:r>
     </w:p>
     <w:p>
@@ -7672,7 +7744,6 @@
           <w:sz w:val="20"/>
           <w:szCs w:val="20"/>
         </w:rPr>
-        <w:lastRenderedPageBreak/>
         <w:t xml:space="preserve">Sistem yang digunakan saat ini terutama pada bagian penyampaian informasi dan pengajuan administrasi masih kurang efektif dan efisien. Informasi yang disampaikan untuk saat ini hanya jemaat yang mengikuti ibadah dan bergabung ke dalam grup Whatsapp gereja. Selain itu, pengolahan data dalam pengajuan administrasi yang masih dilakukan dengan semi-manual sehingga dapat menyebabkan ketidakefisien dalam pengolahan data. </w:t>
       </w:r>
     </w:p>
@@ -8063,8 +8134,6 @@
     </w:p>
     <w:p>
       <w:pPr>
-        <w:spacing w:after="0" w:line="240" w:lineRule="auto"/>
-        <w:jc w:val="center"/>
         <w:rPr>
           <w:rFonts w:ascii="Times New Roman" w:hAnsi="Times New Roman" w:cs="Times New Roman"/>
           <w:b/>
@@ -8083,9 +8152,13 @@
           <w:sz w:val="24"/>
           <w:szCs w:val="24"/>
         </w:rPr>
-        <w:t>DAFTAR PUSTAKA</w:t>
-      </w:r>
-      <w:r>
+        <w:br w:type="page"/>
+      </w:r>
+    </w:p>
+    <w:p>
+      <w:pPr>
+        <w:spacing w:after="0" w:line="240" w:lineRule="auto"/>
+        <w:jc w:val="center"/>
         <w:rPr>
           <w:rFonts w:ascii="Times New Roman" w:hAnsi="Times New Roman" w:cs="Times New Roman"/>
           <w:b/>
@@ -8094,6 +8167,28 @@
           <w:sz w:val="24"/>
           <w:szCs w:val="24"/>
         </w:rPr>
+      </w:pPr>
+      <w:r>
+        <w:rPr>
+          <w:rFonts w:ascii="Times New Roman" w:hAnsi="Times New Roman" w:cs="Times New Roman"/>
+          <w:b/>
+          <w:bCs/>
+          <w:iCs/>
+          <w:sz w:val="24"/>
+          <w:szCs w:val="24"/>
+        </w:rPr>
+        <w:lastRenderedPageBreak/>
+        <w:t>DAFTAR PUSTAKA</w:t>
+      </w:r>
+      <w:r>
+        <w:rPr>
+          <w:rFonts w:ascii="Times New Roman" w:hAnsi="Times New Roman" w:cs="Times New Roman"/>
+          <w:b/>
+          <w:bCs/>
+          <w:iCs/>
+          <w:sz w:val="24"/>
+          <w:szCs w:val="24"/>
+        </w:rPr>
         <w:br/>
       </w:r>
     </w:p>
@@ -8457,13 +8552,139 @@
       </w:r>
     </w:p>
     <w:sectPr>
+      <w:headerReference w:type="default" r:id="rId21"/>
       <w:pgSz w:w="11906" w:h="16838" w:code="9"/>
-      <w:pgMar w:top="1134" w:right="1134" w:bottom="1134" w:left="1701" w:header="709" w:footer="709" w:gutter="0"/>
+      <w:pgMar w:top="1134" w:right="1134" w:bottom="1134" w:left="1701" w:header="510" w:footer="0" w:gutter="0"/>
       <w:cols w:space="708"/>
       <w:docGrid w:linePitch="360"/>
     </w:sectPr>
   </w:body>
 </w:document>
+</file>
+
+<file path=word/endnotes.xml><?xml version="1.0" encoding="utf-8"?>
+<w:endnotes xmlns:wpc="http://schemas.microsoft.com/office/word/2010/wordprocessingCanvas" xmlns:cx="http://schemas.microsoft.com/office/drawing/2014/chartex" xmlns:cx1="http://schemas.microsoft.com/office/drawing/2015/9/8/chartex" xmlns:cx2="http://schemas.microsoft.com/office/drawing/2015/10/21/chartex" xmlns:cx3="http://schemas.microsoft.com/office/drawing/2016/5/9/chartex" xmlns:cx4="http://schemas.microsoft.com/office/drawing/2016/5/10/chartex" xmlns:cx5="http://schemas.microsoft.com/office/drawing/2016/5/11/chartex" xmlns:cx6="http://schemas.microsoft.com/office/drawing/2016/5/12/chartex" xmlns:cx7="http://schemas.microsoft.com/office/drawing/2016/5/13/chartex" xmlns:cx8="http://schemas.microsoft.com/office/drawing/2016/5/14/chartex" xmlns:mc="http://schemas.openxmlformats.org/markup-compatibility/2006" xmlns:aink="http://schemas.microsoft.com/office/drawing/2016/ink" xmlns:am3d="http://schemas.microsoft.com/office/drawing/2017/model3d" xmlns:o="urn:schemas-microsoft-com:office:office" xmlns:oel="http://schemas.microsoft.com/office/2019/extlst" xmlns:r="http://schemas.openxmlformats.org/officeDocument/2006/relationships" xmlns:m="http://schemas.openxmlformats.org/officeDocument/2006/math" xmlns:v="urn:schemas-microsoft-com:vml" xmlns:wp14="http://schemas.microsoft.com/office/word/2010/wordprocessingDrawing" xmlns:wp="http://schemas.openxmlformats.org/drawingml/2006/wordprocessingDrawing" xmlns:w10="urn:schemas-microsoft-com:office:word" xmlns:w="http://schemas.openxmlformats.org/wordprocessingml/2006/main" xmlns:w14="http://schemas.microsoft.com/office/word/2010/wordml" xmlns:w15="http://schemas.microsoft.com/office/word/2012/wordml" xmlns:w16cex="http://schemas.microsoft.com/office/word/2018/wordml/cex" xmlns:w16cid="http://schemas.microsoft.com/office/word/2016/wordml/cid" xmlns:w16="http://schemas.microsoft.com/office/word/2018/wordml" xmlns:w16du="http://schemas.microsoft.com/office/word/2023/wordml/word16du" xmlns:w16sdtdh="http://schemas.microsoft.com/office/word/2020/wordml/sdtdatahash" xmlns:w16se="http://schemas.microsoft.com/office/word/2015/wordml/symex" xmlns:wpg="http://schemas.microsoft.com/office/word/2010/wordprocessingGroup" xmlns:wpi="http://schemas.microsoft.com/office/word/2010/wordprocessingInk" xmlns:wne="http://schemas.microsoft.com/office/word/2006/wordml" xmlns:wps="http://schemas.microsoft.com/office/word/2010/wordprocessingShape" mc:Ignorable="w14 w15 w16se w16cid w16 w16cex w16sdtdh wp14">
+  <w:endnote w:type="separator" w:id="-1">
+    <w:p>
+      <w:pPr>
+        <w:spacing w:after="0" w:line="240" w:lineRule="auto"/>
+      </w:pPr>
+      <w:r>
+        <w:separator/>
+      </w:r>
+    </w:p>
+  </w:endnote>
+  <w:endnote w:type="continuationSeparator" w:id="0">
+    <w:p>
+      <w:pPr>
+        <w:spacing w:after="0" w:line="240" w:lineRule="auto"/>
+      </w:pPr>
+      <w:r>
+        <w:continuationSeparator/>
+      </w:r>
+    </w:p>
+  </w:endnote>
+</w:endnotes>
+</file>
+
+<file path=word/footnotes.xml><?xml version="1.0" encoding="utf-8"?>
+<w:footnotes xmlns:wpc="http://schemas.microsoft.com/office/word/2010/wordprocessingCanvas" xmlns:cx="http://schemas.microsoft.com/office/drawing/2014/chartex" xmlns:cx1="http://schemas.microsoft.com/office/drawing/2015/9/8/chartex" xmlns:cx2="http://schemas.microsoft.com/office/drawing/2015/10/21/chartex" xmlns:cx3="http://schemas.microsoft.com/office/drawing/2016/5/9/chartex" xmlns:cx4="http://schemas.microsoft.com/office/drawing/2016/5/10/chartex" xmlns:cx5="http://schemas.microsoft.com/office/drawing/2016/5/11/chartex" xmlns:cx6="http://schemas.microsoft.com/office/drawing/2016/5/12/chartex" xmlns:cx7="http://schemas.microsoft.com/office/drawing/2016/5/13/chartex" xmlns:cx8="http://schemas.microsoft.com/office/drawing/2016/5/14/chartex" xmlns:mc="http://schemas.openxmlformats.org/markup-compatibility/2006" xmlns:aink="http://schemas.microsoft.com/office/drawing/2016/ink" xmlns:am3d="http://schemas.microsoft.com/office/drawing/2017/model3d" xmlns:o="urn:schemas-microsoft-com:office:office" xmlns:oel="http://schemas.microsoft.com/office/2019/extlst" xmlns:r="http://schemas.openxmlformats.org/officeDocument/2006/relationships" xmlns:m="http://schemas.openxmlformats.org/officeDocument/2006/math" xmlns:v="urn:schemas-microsoft-com:vml" xmlns:wp14="http://schemas.microsoft.com/office/word/2010/wordprocessingDrawing" xmlns:wp="http://schemas.openxmlformats.org/drawingml/2006/wordprocessingDrawing" xmlns:w10="urn:schemas-microsoft-com:office:word" xmlns:w="http://schemas.openxmlformats.org/wordprocessingml/2006/main" xmlns:w14="http://schemas.microsoft.com/office/word/2010/wordml" xmlns:w15="http://schemas.microsoft.com/office/word/2012/wordml" xmlns:w16cex="http://schemas.microsoft.com/office/word/2018/wordml/cex" xmlns:w16cid="http://schemas.microsoft.com/office/word/2016/wordml/cid" xmlns:w16="http://schemas.microsoft.com/office/word/2018/wordml" xmlns:w16du="http://schemas.microsoft.com/office/word/2023/wordml/word16du" xmlns:w16sdtdh="http://schemas.microsoft.com/office/word/2020/wordml/sdtdatahash" xmlns:w16se="http://schemas.microsoft.com/office/word/2015/wordml/symex" xmlns:wpg="http://schemas.microsoft.com/office/word/2010/wordprocessingGroup" xmlns:wpi="http://schemas.microsoft.com/office/word/2010/wordprocessingInk" xmlns:wne="http://schemas.microsoft.com/office/word/2006/wordml" xmlns:wps="http://schemas.microsoft.com/office/word/2010/wordprocessingShape" mc:Ignorable="w14 w15 w16se w16cid w16 w16cex w16sdtdh wp14">
+  <w:footnote w:type="separator" w:id="-1">
+    <w:p>
+      <w:pPr>
+        <w:spacing w:after="0" w:line="240" w:lineRule="auto"/>
+      </w:pPr>
+      <w:r>
+        <w:separator/>
+      </w:r>
+    </w:p>
+  </w:footnote>
+  <w:footnote w:type="continuationSeparator" w:id="0">
+    <w:p>
+      <w:pPr>
+        <w:spacing w:after="0" w:line="240" w:lineRule="auto"/>
+      </w:pPr>
+      <w:r>
+        <w:continuationSeparator/>
+      </w:r>
+    </w:p>
+  </w:footnote>
+</w:footnotes>
+</file>
+
+<file path=word/header1.xml><?xml version="1.0" encoding="utf-8"?>
+<w:hdr xmlns:wpc="http://schemas.microsoft.com/office/word/2010/wordprocessingCanvas" xmlns:cx="http://schemas.microsoft.com/office/drawing/2014/chartex" xmlns:cx1="http://schemas.microsoft.com/office/drawing/2015/9/8/chartex" xmlns:cx2="http://schemas.microsoft.com/office/drawing/2015/10/21/chartex" xmlns:cx3="http://schemas.microsoft.com/office/drawing/2016/5/9/chartex" xmlns:cx4="http://schemas.microsoft.com/office/drawing/2016/5/10/chartex" xmlns:cx5="http://schemas.microsoft.com/office/drawing/2016/5/11/chartex" xmlns:cx6="http://schemas.microsoft.com/office/drawing/2016/5/12/chartex" xmlns:cx7="http://schemas.microsoft.com/office/drawing/2016/5/13/chartex" xmlns:cx8="http://schemas.microsoft.com/office/drawing/2016/5/14/chartex" xmlns:mc="http://schemas.openxmlformats.org/markup-compatibility/2006" xmlns:aink="http://schemas.microsoft.com/office/drawing/2016/ink" xmlns:am3d="http://schemas.microsoft.com/office/drawing/2017/model3d" xmlns:o="urn:schemas-microsoft-com:office:office" xmlns:oel="http://schemas.microsoft.com/office/2019/extlst" xmlns:r="http://schemas.openxmlformats.org/officeDocument/2006/relationships" xmlns:m="http://schemas.openxmlformats.org/officeDocument/2006/math" xmlns:v="urn:schemas-microsoft-com:vml" xmlns:wp14="http://schemas.microsoft.com/office/word/2010/wordprocessingDrawing" xmlns:wp="http://schemas.openxmlformats.org/drawingml/2006/wordprocessingDrawing" xmlns:w10="urn:schemas-microsoft-com:office:word" xmlns:w="http://schemas.openxmlformats.org/wordprocessingml/2006/main" xmlns:w14="http://schemas.microsoft.com/office/word/2010/wordml" xmlns:w15="http://schemas.microsoft.com/office/word/2012/wordml" xmlns:w16cex="http://schemas.microsoft.com/office/word/2018/wordml/cex" xmlns:w16cid="http://schemas.microsoft.com/office/word/2016/wordml/cid" xmlns:w16="http://schemas.microsoft.com/office/word/2018/wordml" xmlns:w16du="http://schemas.microsoft.com/office/word/2023/wordml/word16du" xmlns:w16sdtdh="http://schemas.microsoft.com/office/word/2020/wordml/sdtdatahash" xmlns:w16se="http://schemas.microsoft.com/office/word/2015/wordml/symex" xmlns:wpg="http://schemas.microsoft.com/office/word/2010/wordprocessingGroup" xmlns:wpi="http://schemas.microsoft.com/office/word/2010/wordprocessingInk" xmlns:wne="http://schemas.microsoft.com/office/word/2006/wordml" xmlns:wps="http://schemas.microsoft.com/office/word/2010/wordprocessingShape" mc:Ignorable="w14 w15 w16se w16cid w16 w16cex w16sdtdh wp14">
+  <w:sdt>
+    <w:sdtPr>
+      <w:id w:val="-537653360"/>
+      <w:docPartObj>
+        <w:docPartGallery w:val="Page Numbers (Top of Page)"/>
+        <w:docPartUnique/>
+      </w:docPartObj>
+    </w:sdtPr>
+    <w:sdtEndPr>
+      <w:rPr>
+        <w:rFonts w:ascii="Times New Roman" w:hAnsi="Times New Roman" w:cs="Times New Roman"/>
+        <w:sz w:val="20"/>
+        <w:szCs w:val="20"/>
+      </w:rPr>
+    </w:sdtEndPr>
+    <w:sdtContent>
+      <w:p>
+        <w:pPr>
+          <w:pStyle w:val="Header"/>
+          <w:jc w:val="right"/>
+          <w:rPr>
+            <w:rFonts w:ascii="Times New Roman" w:hAnsi="Times New Roman" w:cs="Times New Roman"/>
+            <w:sz w:val="20"/>
+            <w:szCs w:val="20"/>
+          </w:rPr>
+        </w:pPr>
+        <w:r>
+          <w:rPr>
+            <w:rFonts w:ascii="Times New Roman" w:hAnsi="Times New Roman" w:cs="Times New Roman"/>
+            <w:sz w:val="20"/>
+            <w:szCs w:val="20"/>
+          </w:rPr>
+          <w:fldChar w:fldCharType="begin"/>
+        </w:r>
+        <w:r>
+          <w:rPr>
+            <w:rFonts w:ascii="Times New Roman" w:hAnsi="Times New Roman" w:cs="Times New Roman"/>
+            <w:sz w:val="20"/>
+            <w:szCs w:val="20"/>
+          </w:rPr>
+          <w:instrText>PAGE   \* MERGEFORMAT</w:instrText>
+        </w:r>
+        <w:r>
+          <w:rPr>
+            <w:rFonts w:ascii="Times New Roman" w:hAnsi="Times New Roman" w:cs="Times New Roman"/>
+            <w:sz w:val="20"/>
+            <w:szCs w:val="20"/>
+          </w:rPr>
+          <w:fldChar w:fldCharType="separate"/>
+        </w:r>
+        <w:r>
+          <w:rPr>
+            <w:rFonts w:ascii="Times New Roman" w:hAnsi="Times New Roman" w:cs="Times New Roman"/>
+            <w:sz w:val="20"/>
+            <w:szCs w:val="20"/>
+            <w:lang w:val="id-ID"/>
+          </w:rPr>
+          <w:t>2</w:t>
+        </w:r>
+        <w:r>
+          <w:rPr>
+            <w:rFonts w:ascii="Times New Roman" w:hAnsi="Times New Roman" w:cs="Times New Roman"/>
+            <w:sz w:val="20"/>
+            <w:szCs w:val="20"/>
+          </w:rPr>
+          <w:fldChar w:fldCharType="end"/>
+        </w:r>
+      </w:p>
+    </w:sdtContent>
+  </w:sdt>
+</w:hdr>
 </file>
 
 <file path=word/numbering.xml><?xml version="1.0" encoding="utf-8"?>
@@ -9403,6 +9624,7 @@
   <w:style w:type="character" w:default="1" w:styleId="DefaultParagraphFont">
     <w:name w:val="Default Paragraph Font"/>
     <w:uiPriority w:val="1"/>
+    <w:semiHidden/>
     <w:unhideWhenUsed/>
   </w:style>
   <w:style w:type="table" w:default="1" w:styleId="TableNormal">
@@ -9459,6 +9681,58 @@
       <w:ind w:left="720"/>
       <w:contextualSpacing/>
     </w:pPr>
+  </w:style>
+  <w:style w:type="paragraph" w:styleId="Header">
+    <w:name w:val="header"/>
+    <w:basedOn w:val="Normal"/>
+    <w:link w:val="HeaderChar"/>
+    <w:uiPriority w:val="99"/>
+    <w:unhideWhenUsed/>
+    <w:rsid w:val="009A1560"/>
+    <w:pPr>
+      <w:tabs>
+        <w:tab w:val="center" w:pos="4513"/>
+        <w:tab w:val="right" w:pos="9026"/>
+      </w:tabs>
+      <w:spacing w:after="0" w:line="240" w:lineRule="auto"/>
+    </w:pPr>
+  </w:style>
+  <w:style w:type="character" w:customStyle="1" w:styleId="HeaderChar">
+    <w:name w:val="Header Char"/>
+    <w:basedOn w:val="DefaultParagraphFont"/>
+    <w:link w:val="Header"/>
+    <w:uiPriority w:val="99"/>
+    <w:rsid w:val="009A1560"/>
+    <w:rPr>
+      <w:noProof/>
+      <w:lang w:val="en-ID"/>
+    </w:rPr>
+  </w:style>
+  <w:style w:type="paragraph" w:styleId="Footer">
+    <w:name w:val="footer"/>
+    <w:basedOn w:val="Normal"/>
+    <w:link w:val="FooterChar"/>
+    <w:uiPriority w:val="99"/>
+    <w:unhideWhenUsed/>
+    <w:rsid w:val="009A1560"/>
+    <w:pPr>
+      <w:tabs>
+        <w:tab w:val="center" w:pos="4513"/>
+        <w:tab w:val="right" w:pos="9026"/>
+      </w:tabs>
+      <w:spacing w:after="0" w:line="240" w:lineRule="auto"/>
+    </w:pPr>
+  </w:style>
+  <w:style w:type="character" w:customStyle="1" w:styleId="FooterChar">
+    <w:name w:val="Footer Char"/>
+    <w:basedOn w:val="DefaultParagraphFont"/>
+    <w:link w:val="Footer"/>
+    <w:uiPriority w:val="99"/>
+    <w:rsid w:val="009A1560"/>
+    <w:rPr>
+      <w:noProof/>
+      <w:lang w:val="en-ID"/>
+    </w:rPr>
   </w:style>
 </w:styles>
 </file>

</xml_diff>